<commit_message>
Refactor button class names in GlobalActionView for improved readability
- Standardized class name formatting in button elements of the GlobalActionView component for better consistency and maintainability.
- Enhanced code clarity without changing functionality, ensuring a more organized structure in the component.
</commit_message>
<xml_diff>
--- a/Docs_&_Reports/Cahier des charges pour la création d (2).docx
+++ b/Docs_&_Reports/Cahier des charges pour la création d (2).docx
@@ -3761,6 +3761,8 @@
         </w:rPr>
         <w:t>Bon de livraison</w:t>
       </w:r>
+      <w:bookmarkStart w:id="21" w:name="_GoBack"/>
+      <w:bookmarkEnd w:id="21"/>
     </w:p>
     <w:p>
       <w:pPr>
@@ -6819,14 +6821,12 @@
                 <w:lang w:eastAsia="fr-FR"/>
               </w:rPr>
             </w:pPr>
-            <w:bookmarkStart w:id="21" w:name="_GoBack"/>
             <w:r>
               <w:rPr>
                 <w:lang w:eastAsia="fr-FR"/>
               </w:rPr>
               <w:t>Resp. Logistique</w:t>
             </w:r>
-            <w:bookmarkEnd w:id="21"/>
           </w:p>
         </w:tc>
         <w:tc>
@@ -7432,6 +7432,12 @@
                   <w:insideH w:val="single" w:color="auto" w:sz="4" w:space="0"/>
                   <w:insideV w:val="single" w:color="auto" w:sz="4" w:space="0"/>
                 </w:tblBorders>
+                <w:tblCellMar>
+                  <w:top w:w="0" w:type="dxa"/>
+                  <w:left w:w="108" w:type="dxa"/>
+                  <w:bottom w:w="0" w:type="dxa"/>
+                  <w:right w:w="108" w:type="dxa"/>
+                </w:tblCellMar>
               </w:tblPrEx>
               <w:tc>
                 <w:tcPr>
@@ -17319,6 +17325,12 @@
           <w:insideH w:val="single" w:color="auto" w:sz="4" w:space="0"/>
           <w:insideV w:val="single" w:color="auto" w:sz="4" w:space="0"/>
         </w:tblBorders>
+        <w:tblCellMar>
+          <w:top w:w="0" w:type="dxa"/>
+          <w:left w:w="108" w:type="dxa"/>
+          <w:bottom w:w="0" w:type="dxa"/>
+          <w:right w:w="108" w:type="dxa"/>
+        </w:tblCellMar>
       </w:tblPrEx>
       <w:trPr>
         <w:trHeight w:val="113" w:hRule="atLeast"/>
@@ -17342,7 +17354,7 @@
           </w:pPr>
           <w:r>
             <w:pict>
-              <v:shape id="_x0000_s2049" o:spid="_x0000_s2049" o:spt="75" type="#_x0000_t75" style="position:absolute;left:0pt;margin-left:-1.4pt;margin-top:-46.7pt;height:45.8pt;width:114.1pt;mso-wrap-distance-left:9pt;mso-wrap-distance-right:9pt;z-index:251659264;mso-width-relative:page;mso-height-relative:page;" o:ole="t" filled="f" o:preferrelative="t" stroked="f" coordsize="21600,21600" wrapcoords="-142 0 -142 21246 21600 21246 21600 0 -142 0">
+              <v:shape id="_x0000_s4097" o:spid="_x0000_s4097" o:spt="75" type="#_x0000_t75" style="position:absolute;left:0pt;margin-left:-1.4pt;margin-top:-46.7pt;height:45.8pt;width:114.1pt;mso-wrap-distance-left:9pt;mso-wrap-distance-right:9pt;z-index:251659264;mso-width-relative:page;mso-height-relative:page;" o:ole="t" filled="f" o:preferrelative="t" stroked="f" coordsize="21600,21600" wrapcoords="-142 0 -142 21246 21600 21246 21600 0 -142 0">
                 <v:path/>
                 <v:fill on="f" focussize="0,0"/>
                 <v:stroke on="f" joinstyle="miter"/>
@@ -17350,7 +17362,7 @@
                 <o:lock v:ext="edit" aspectratio="t"/>
                 <w10:wrap type="through"/>
               </v:shape>
-              <o:OLEObject Type="Embed" ProgID="PBrush" ShapeID="_x0000_s2049" DrawAspect="Content" ObjectID="_1468075725" r:id="rId1">
+              <o:OLEObject Type="Embed" ProgID="PBrush" ShapeID="_x0000_s4097" DrawAspect="Content" ObjectID="_1468075725" r:id="rId1">
                 <o:LockedField>false</o:LockedField>
               </o:OLEObject>
             </w:pict>
@@ -17433,7 +17445,7 @@
           <w:sdtPr>
             <w:id w:val="1092350906"/>
             <w:docPartObj>
-              <w:docPartGallery w:val="AutoText"/>
+              <w:docPartGallery w:val="autotext"/>
             </w:docPartObj>
           </w:sdtPr>
           <w:sdtContent>
@@ -22579,7 +22591,7 @@
     <w:lsdException w:qFormat="1" w:unhideWhenUsed="0" w:uiPriority="10" w:semiHidden="0" w:name="Title"/>
     <w:lsdException w:uiPriority="99" w:name="Closing"/>
     <w:lsdException w:uiPriority="99" w:name="Signature"/>
-    <w:lsdException w:uiPriority="1" w:semiHidden="0" w:name="Default Paragraph Font"/>
+    <w:lsdException w:qFormat="1" w:uiPriority="1" w:semiHidden="0" w:name="Default Paragraph Font"/>
     <w:lsdException w:uiPriority="99" w:name="Body Text"/>
     <w:lsdException w:uiPriority="99" w:name="Body Text Indent"/>
     <w:lsdException w:uiPriority="99" w:name="List Continue"/>
@@ -22973,6 +22985,7 @@
   <w:style w:type="character" w:default="1" w:styleId="10">
     <w:name w:val="Default Paragraph Font"/>
     <w:unhideWhenUsed/>
+    <w:qFormat/>
     <w:uiPriority w:val="1"/>
   </w:style>
   <w:style w:type="table" w:default="1" w:styleId="11">
@@ -23536,7 +23549,7 @@
     <customSectPr/>
   </customSectProps>
   <customShpExts>
-    <customShpInfo spid="_x0000_s2049"/>
+    <customShpInfo spid="_x0000_s4097"/>
   </customShpExts>
 </s:customData>
 </file>

</xml_diff>

<commit_message>
Remove obsolete document and enhance task validation notifications
- Deleted the outdated document related to project specifications.
- Updated the task service to include a new notification type for tasks requiring validation, improving communication with users.
- Enhanced the TaskDetailPanel to handle notifications for both suivi and realization tasks, ensuring users are informed of validation requirements.
- Improved UI feedback mechanisms to reflect task status changes, enhancing user experience during task reviews.
</commit_message>
<xml_diff>
--- a/Docs_&_Reports/Cahier des charges pour la création d (2).docx
+++ b/Docs_&_Reports/Cahier des charges pour la création d (2).docx
@@ -77,14 +77,6 @@
         <w:gridCol w:w="5245"/>
       </w:tblGrid>
       <w:tr>
-        <w:tblPrEx>
-          <w:tblCellMar>
-            <w:top w:w="0" w:type="dxa"/>
-            <w:left w:w="10" w:type="dxa"/>
-            <w:bottom w:w="0" w:type="dxa"/>
-            <w:right w:w="10" w:type="dxa"/>
-          </w:tblCellMar>
-        </w:tblPrEx>
         <w:tc>
           <w:tcPr>
             <w:tcW w:w="1809" w:type="dxa"/>
@@ -3073,6 +3065,7 @@
     <w:p>
       <w:pPr>
         <w:pStyle w:val="3"/>
+        <w:ind w:left="580" w:leftChars="0" w:firstLineChars="0"/>
         <w:rPr>
           <w:rFonts w:eastAsia="Times New Roman"/>
           <w:lang w:eastAsia="fr-FR"/>
@@ -3406,6 +3399,7 @@
     <w:p>
       <w:pPr>
         <w:pStyle w:val="3"/>
+        <w:ind w:left="580" w:leftChars="0" w:firstLineChars="0"/>
         <w:rPr>
           <w:rFonts w:eastAsia="Times New Roman"/>
           <w:lang w:eastAsia="fr-FR"/>
@@ -3527,6 +3521,7 @@
     <w:p>
       <w:pPr>
         <w:pStyle w:val="3"/>
+        <w:ind w:left="580" w:leftChars="0" w:firstLineChars="0"/>
         <w:rPr>
           <w:rFonts w:eastAsia="Times New Roman"/>
           <w:lang w:eastAsia="fr-FR"/>
@@ -3648,6 +3643,7 @@
     <w:p>
       <w:pPr>
         <w:pStyle w:val="3"/>
+        <w:ind w:left="580" w:leftChars="0" w:firstLineChars="0"/>
         <w:rPr>
           <w:rFonts w:eastAsia="Times New Roman"/>
           <w:lang w:eastAsia="fr-FR"/>
@@ -3761,8 +3757,6 @@
         </w:rPr>
         <w:t>Bon de livraison</w:t>
       </w:r>
-      <w:bookmarkStart w:id="21" w:name="_GoBack"/>
-      <w:bookmarkEnd w:id="21"/>
     </w:p>
     <w:p>
       <w:pPr>
@@ -4228,6 +4222,7 @@
     <w:p>
       <w:pPr>
         <w:pStyle w:val="3"/>
+        <w:ind w:left="580" w:leftChars="0" w:firstLineChars="0"/>
         <w:rPr>
           <w:rFonts w:eastAsia="Times New Roman"/>
           <w:lang w:eastAsia="fr-FR"/>
@@ -4349,6 +4344,7 @@
     <w:p>
       <w:pPr>
         <w:pStyle w:val="3"/>
+        <w:ind w:left="580" w:leftChars="0" w:firstLineChars="0"/>
         <w:rPr>
           <w:rFonts w:eastAsia="Times New Roman"/>
           <w:lang w:eastAsia="fr-FR"/>
@@ -4496,6 +4492,7 @@
     <w:p>
       <w:pPr>
         <w:pStyle w:val="3"/>
+        <w:ind w:left="580" w:leftChars="0" w:firstLineChars="0"/>
         <w:rPr>
           <w:rFonts w:eastAsia="Times New Roman"/>
           <w:lang w:eastAsia="fr-FR"/>
@@ -4543,6 +4540,7 @@
     <w:p>
       <w:pPr>
         <w:pStyle w:val="3"/>
+        <w:ind w:left="580" w:leftChars="0" w:firstLineChars="0"/>
         <w:rPr>
           <w:rFonts w:eastAsia="Times New Roman"/>
           <w:lang w:eastAsia="fr-FR"/>
@@ -4656,6 +4654,7 @@
     <w:p>
       <w:pPr>
         <w:pStyle w:val="3"/>
+        <w:ind w:left="580" w:leftChars="0" w:firstLineChars="0"/>
         <w:rPr>
           <w:rFonts w:eastAsia="Times New Roman"/>
           <w:lang w:eastAsia="fr-FR"/>
@@ -4759,6 +4758,7 @@
     <w:p>
       <w:pPr>
         <w:pStyle w:val="3"/>
+        <w:ind w:left="580" w:leftChars="0" w:firstLineChars="0"/>
         <w:rPr>
           <w:rFonts w:eastAsia="Times New Roman"/>
           <w:lang w:eastAsia="fr-FR"/>
@@ -4809,6 +4809,7 @@
     <w:p>
       <w:pPr>
         <w:pStyle w:val="3"/>
+        <w:ind w:left="580" w:leftChars="0" w:firstLineChars="0"/>
       </w:pPr>
       <w:bookmarkStart w:id="14" w:name="_Toc190071795"/>
       <w:r>
@@ -4844,11 +4845,13 @@
     <w:p>
       <w:pPr>
         <w:pStyle w:val="3"/>
+        <w:ind w:left="580" w:leftChars="0" w:firstLineChars="0"/>
         <w:rPr>
           <w:rFonts w:eastAsia="Times New Roman"/>
           <w:lang w:eastAsia="fr-FR"/>
         </w:rPr>
       </w:pPr>
+      <w:bookmarkStart w:id="21" w:name="_GoBack"/>
       <w:r>
         <w:rPr>
           <w:rFonts w:eastAsia="Times New Roman"/>
@@ -4870,9 +4873,11 @@
         <w:t>Créer pour chaque employé un dossier où on peut insérer des documents en liaisons avec son assurance groupe,  justif d’absence, depenses et remboursement…</w:t>
       </w:r>
     </w:p>
+    <w:bookmarkEnd w:id="21"/>
     <w:p>
       <w:pPr>
         <w:pStyle w:val="3"/>
+        <w:ind w:left="580" w:leftChars="0" w:firstLineChars="0"/>
       </w:pPr>
       <w:r>
         <w:t>Logistique</w:t>
@@ -21946,7 +21951,7 @@
       <w:lvlText w:val="2.%1"/>
       <w:lvlJc w:val="left"/>
       <w:pPr>
-        <w:ind w:left="785" w:hanging="360"/>
+        <w:ind w:left="580" w:hanging="360"/>
       </w:pPr>
       <w:rPr>
         <w:rFonts w:hint="default"/>

</xml_diff>